<commit_message>
Fixed inconsistent Water factor levels across regions
</commit_message>
<xml_diff>
--- a/Analysis4paper/Data reorganising.docx
+++ b/Analysis4paper/Data reorganising.docx
@@ -6,8 +6,6 @@
       <w:r>
         <w:t>Data reorganising</w:t>
       </w:r>
-      <w:bookmarkStart w:id="0" w:name="_GoBack"/>
-      <w:bookmarkEnd w:id="0"/>
     </w:p>
     <w:p/>
     <w:tbl>
@@ -84,557 +82,432 @@
           </w:tcPr>
           <w:p>
             <w:r>
+              <w:t>./Tost/Tost_cams_rugged2012.csv</w:t>
+            </w:r>
+          </w:p>
+        </w:tc>
+        <w:tc>
+          <w:tcPr>
+            <w:tcW w:w="5461" w:type="dxa"/>
+          </w:tcPr>
+          <w:p>
+            <w:r>
+              <w:t>./Analysis4Paper/Data/Tost_cams.csv</w:t>
+            </w:r>
+          </w:p>
+        </w:tc>
+        <w:tc>
+          <w:tcPr>
+            <w:tcW w:w="3676" w:type="dxa"/>
+            <w:vMerge w:val="restart"/>
+          </w:tcPr>
+          <w:p>
+            <w:r>
+              <w:t xml:space="preserve">Reduced covariate columns to </w:t>
+            </w:r>
+            <w:r>
+              <w:t>"Rgd","Topo", "Water", "Winter"</w:t>
+            </w:r>
+            <w:r>
+              <w:t>;</w:t>
+            </w:r>
+          </w:p>
+          <w:p>
+            <w:r>
+              <w:t>Added region name in front of all trap IDs</w:t>
+            </w:r>
+          </w:p>
+          <w:p>
+            <w:r>
+              <w:t xml:space="preserve">Changed “yes” to “Yes” in </w:t>
+            </w:r>
+            <w:r>
+              <w:t>Noyon &amp; Nemegt for consistency with Tost</w:t>
+            </w:r>
+            <w:bookmarkStart w:id="0" w:name="_GoBack"/>
+            <w:bookmarkEnd w:id="0"/>
+          </w:p>
+        </w:tc>
+      </w:tr>
+      <w:tr>
+        <w:tc>
+          <w:tcPr>
+            <w:tcW w:w="4813" w:type="dxa"/>
+          </w:tcPr>
+          <w:p>
+            <w:r>
+              <w:t>./Noyon2013/Noyon_trap2013secr.csv</w:t>
+            </w:r>
+          </w:p>
+        </w:tc>
+        <w:tc>
+          <w:tcPr>
+            <w:tcW w:w="5461" w:type="dxa"/>
+          </w:tcPr>
+          <w:p>
+            <w:r>
+              <w:t>./Analysis4Paper/</w:t>
+            </w:r>
+            <w:r>
+              <w:t xml:space="preserve"> </w:t>
+            </w:r>
+            <w:r>
+              <w:t>Data/</w:t>
+            </w:r>
+            <w:r>
+              <w:t>Noyon</w:t>
+            </w:r>
+            <w:r>
+              <w:t>_cams.csv</w:t>
+            </w:r>
+          </w:p>
+        </w:tc>
+        <w:tc>
+          <w:tcPr>
+            <w:tcW w:w="3676" w:type="dxa"/>
+            <w:vMerge/>
+          </w:tcPr>
+          <w:p/>
+        </w:tc>
+      </w:tr>
+      <w:tr>
+        <w:tc>
+          <w:tcPr>
+            <w:tcW w:w="4813" w:type="dxa"/>
+          </w:tcPr>
+          <w:p>
+            <w:r>
+              <w:t>./Nemegt/Nemegt2013_Cams_add1.csv</w:t>
+            </w:r>
+          </w:p>
+        </w:tc>
+        <w:tc>
+          <w:tcPr>
+            <w:tcW w:w="5461" w:type="dxa"/>
+          </w:tcPr>
+          <w:p>
+            <w:r>
+              <w:t>./Analysis4Paper/</w:t>
+            </w:r>
+            <w:r>
+              <w:t xml:space="preserve"> </w:t>
+            </w:r>
+            <w:r>
+              <w:t>Data/</w:t>
+            </w:r>
+            <w:r>
+              <w:t>Nemegt</w:t>
+            </w:r>
+            <w:r>
+              <w:t>_cams.csv</w:t>
+            </w:r>
+          </w:p>
+        </w:tc>
+        <w:tc>
+          <w:tcPr>
+            <w:tcW w:w="3676" w:type="dxa"/>
+            <w:vMerge/>
+          </w:tcPr>
+          <w:p/>
+        </w:tc>
+      </w:tr>
+      <w:tr>
+        <w:tc>
+          <w:tcPr>
+            <w:tcW w:w="4813" w:type="dxa"/>
+          </w:tcPr>
+          <w:p>
+            <w:r>
+              <w:t>./Tost/Tost_capthist2012.csv</w:t>
+            </w:r>
+          </w:p>
+        </w:tc>
+        <w:tc>
+          <w:tcPr>
+            <w:tcW w:w="5461" w:type="dxa"/>
+          </w:tcPr>
+          <w:p>
+            <w:r>
+              <w:t>./Analysis4Paper/Data/Tost_capthist.csv</w:t>
+            </w:r>
+          </w:p>
+        </w:tc>
+        <w:tc>
+          <w:tcPr>
+            <w:tcW w:w="3676" w:type="dxa"/>
+            <w:vMerge w:val="restart"/>
+          </w:tcPr>
+          <w:p>
+            <w:r>
+              <w:t xml:space="preserve">Added region name </w:t>
+            </w:r>
+            <w:r>
+              <w:t>in front of all trap IDs</w:t>
+            </w:r>
+          </w:p>
+          <w:p>
+            <w:r>
+              <w:t>Changed “Nemegt” to “NemegtSLT</w:t>
+            </w:r>
+            <w:r>
+              <w:t>” for consistency with other files and trap file</w:t>
+            </w:r>
+          </w:p>
+        </w:tc>
+      </w:tr>
+      <w:tr>
+        <w:tc>
+          <w:tcPr>
+            <w:tcW w:w="4813" w:type="dxa"/>
+          </w:tcPr>
+          <w:p>
+            <w:r>
+              <w:t>./Nemegt/Nemegt2013_Capture_reduced2.csv</w:t>
+            </w:r>
+          </w:p>
+        </w:tc>
+        <w:tc>
+          <w:tcPr>
+            <w:tcW w:w="5461" w:type="dxa"/>
+          </w:tcPr>
+          <w:p>
+            <w:r>
+              <w:t>./Analysis4Paper/</w:t>
+            </w:r>
+            <w:r>
+              <w:t xml:space="preserve"> </w:t>
+            </w:r>
+            <w:r>
+              <w:t>Data/</w:t>
+            </w:r>
+            <w:r>
+              <w:t>Noyon_capthist</w:t>
+            </w:r>
+            <w:r>
+              <w:t>.csv</w:t>
+            </w:r>
+          </w:p>
+        </w:tc>
+        <w:tc>
+          <w:tcPr>
+            <w:tcW w:w="3676" w:type="dxa"/>
+            <w:vMerge/>
+          </w:tcPr>
+          <w:p/>
+        </w:tc>
+      </w:tr>
+      <w:tr>
+        <w:tc>
+          <w:tcPr>
+            <w:tcW w:w="4813" w:type="dxa"/>
+          </w:tcPr>
+          <w:p>
+            <w:r>
+              <w:t>./Noyon2013/Noyon_capthist2013secr.csv</w:t>
+            </w:r>
+          </w:p>
+        </w:tc>
+        <w:tc>
+          <w:tcPr>
+            <w:tcW w:w="5461" w:type="dxa"/>
+          </w:tcPr>
+          <w:p>
+            <w:r>
+              <w:t>./Analysis4Paper/</w:t>
+            </w:r>
+            <w:r>
+              <w:t xml:space="preserve"> </w:t>
+            </w:r>
+            <w:r>
+              <w:t>Data/</w:t>
+            </w:r>
+            <w:r>
+              <w:t>Nemegt_capthist</w:t>
+            </w:r>
+            <w:r>
+              <w:t>.csv</w:t>
+            </w:r>
+          </w:p>
+        </w:tc>
+        <w:tc>
+          <w:tcPr>
+            <w:tcW w:w="3676" w:type="dxa"/>
+            <w:vMerge/>
+          </w:tcPr>
+          <w:p/>
+        </w:tc>
+      </w:tr>
+      <w:tr>
+        <w:tc>
+          <w:tcPr>
+            <w:tcW w:w="4813" w:type="dxa"/>
+          </w:tcPr>
+          <w:p>
+            <w:r>
+              <w:t>./Tost_Noyon_Nemegt/TNN_Capture_R.csv</w:t>
+            </w:r>
+          </w:p>
+        </w:tc>
+        <w:tc>
+          <w:tcPr>
+            <w:tcW w:w="5461" w:type="dxa"/>
+          </w:tcPr>
+          <w:p>
+            <w:r>
+              <w:t>./Analysis4Paper/ Data/</w:t>
+            </w:r>
+            <w:r>
+              <w:t>TNN_capthist.csv</w:t>
+            </w:r>
+          </w:p>
+        </w:tc>
+        <w:tc>
+          <w:tcPr>
+            <w:tcW w:w="3676" w:type="dxa"/>
+          </w:tcPr>
+          <w:p/>
+        </w:tc>
+      </w:tr>
+      <w:tr>
+        <w:tc>
+          <w:tcPr>
+            <w:tcW w:w="4813" w:type="dxa"/>
+          </w:tcPr>
+          <w:p>
+            <w:r>
+              <w:t>./Tost/Habitat/Tost_Rgd500m.shp</w:t>
+            </w:r>
+          </w:p>
+        </w:tc>
+        <w:tc>
+          <w:tcPr>
+            <w:tcW w:w="5461" w:type="dxa"/>
+          </w:tcPr>
+          <w:p>
+            <w:r>
+              <w:t>./Analysis4paper/Data/Habitat/tost_rgd500m.shp</w:t>
+            </w:r>
+          </w:p>
+        </w:tc>
+        <w:tc>
+          <w:tcPr>
+            <w:tcW w:w="3676" w:type="dxa"/>
+            <w:vMerge w:val="restart"/>
+          </w:tcPr>
+          <w:p>
+            <w:r>
+              <w:t xml:space="preserve">(also </w:t>
+            </w:r>
+            <w:r>
+              <w:t xml:space="preserve">the </w:t>
+            </w:r>
+            <w:r>
+              <w:t>other 5 files with same root name and different extensions)</w:t>
+            </w:r>
+          </w:p>
+        </w:tc>
+      </w:tr>
+      <w:tr>
+        <w:tc>
+          <w:tcPr>
+            <w:tcW w:w="4813" w:type="dxa"/>
+          </w:tcPr>
+          <w:p>
+            <w:r>
+              <w:t>./Noyon2013/Habitat/Noyon_Rgd500m.shp</w:t>
+            </w:r>
+          </w:p>
+        </w:tc>
+        <w:tc>
+          <w:tcPr>
+            <w:tcW w:w="5461" w:type="dxa"/>
+          </w:tcPr>
+          <w:p>
+            <w:r>
               <w:t>./</w:t>
             </w:r>
-            <w:proofErr w:type="spellStart"/>
-            <w:r>
-              <w:t>Tost</w:t>
-            </w:r>
-            <w:proofErr w:type="spellEnd"/>
-            <w:r>
-              <w:t>/Tost_cams_rugged2012.csv</w:t>
-            </w:r>
-          </w:p>
-        </w:tc>
-        <w:tc>
-          <w:tcPr>
-            <w:tcW w:w="5461" w:type="dxa"/>
-          </w:tcPr>
-          <w:p>
-            <w:r>
-              <w:t>./Analysis4Paper/Data/Tost_cams.csv</w:t>
-            </w:r>
-          </w:p>
-        </w:tc>
-        <w:tc>
-          <w:tcPr>
-            <w:tcW w:w="3676" w:type="dxa"/>
-            <w:vMerge w:val="restart"/>
-          </w:tcPr>
-          <w:p>
-            <w:r>
-              <w:t xml:space="preserve">Reduced covariate columns to </w:t>
-            </w:r>
-            <w:r>
-              <w:t>"</w:t>
-            </w:r>
-            <w:proofErr w:type="spellStart"/>
-            <w:r>
-              <w:t>Rgd</w:t>
-            </w:r>
-            <w:proofErr w:type="spellEnd"/>
-            <w:r>
-              <w:t>","</w:t>
-            </w:r>
-            <w:proofErr w:type="spellStart"/>
-            <w:r>
-              <w:t>Topo</w:t>
-            </w:r>
-            <w:proofErr w:type="spellEnd"/>
-            <w:r>
-              <w:t>", "Water", "Winter"</w:t>
-            </w:r>
-            <w:r>
-              <w:t>;</w:t>
-            </w:r>
-          </w:p>
-          <w:p>
-            <w:r>
-              <w:t>Added region name in front of all trap IDs</w:t>
-            </w:r>
-          </w:p>
-        </w:tc>
-      </w:tr>
-      <w:tr>
-        <w:tc>
-          <w:tcPr>
-            <w:tcW w:w="4813" w:type="dxa"/>
-          </w:tcPr>
-          <w:p>
-            <w:r>
-              <w:t>./Noyon2013/Noyon_trap2013secr.csv</w:t>
-            </w:r>
-          </w:p>
-        </w:tc>
-        <w:tc>
-          <w:tcPr>
-            <w:tcW w:w="5461" w:type="dxa"/>
-          </w:tcPr>
-          <w:p>
-            <w:proofErr w:type="gramStart"/>
+            <w:r>
+              <w:t>Analysis4paper/Data/Habitat/noyon</w:t>
+            </w:r>
+            <w:r>
+              <w:t>_rgd500m.shp</w:t>
+            </w:r>
+          </w:p>
+        </w:tc>
+        <w:tc>
+          <w:tcPr>
+            <w:tcW w:w="3676" w:type="dxa"/>
+            <w:vMerge/>
+          </w:tcPr>
+          <w:p/>
+        </w:tc>
+      </w:tr>
+      <w:tr>
+        <w:tc>
+          <w:tcPr>
+            <w:tcW w:w="4813" w:type="dxa"/>
+          </w:tcPr>
+          <w:p>
+            <w:r>
+              <w:t>./Nemegt/Habitat/Nemegt_Rgd500m.shp</w:t>
+            </w:r>
+          </w:p>
+        </w:tc>
+        <w:tc>
+          <w:tcPr>
+            <w:tcW w:w="5461" w:type="dxa"/>
+          </w:tcPr>
+          <w:p>
             <w:r>
               <w:t>./</w:t>
             </w:r>
-            <w:proofErr w:type="gramEnd"/>
-            <w:r>
-              <w:t>Analysis4Paper/</w:t>
+            <w:r>
+              <w:t>Analysis4paper/Data/Habitat/nemegt</w:t>
+            </w:r>
+            <w:r>
+              <w:t>_rgd500m.shp</w:t>
+            </w:r>
+          </w:p>
+        </w:tc>
+        <w:tc>
+          <w:tcPr>
+            <w:tcW w:w="3676" w:type="dxa"/>
+            <w:vMerge/>
+          </w:tcPr>
+          <w:p/>
+        </w:tc>
+      </w:tr>
+      <w:tr>
+        <w:tc>
+          <w:tcPr>
+            <w:tcW w:w="4813" w:type="dxa"/>
+          </w:tcPr>
+          <w:p>
+            <w:r>
+              <w:t>./Tost/</w:t>
+            </w:r>
+            <w:r>
+              <w:t>Habitat/tost_sl.shp</w:t>
+            </w:r>
+          </w:p>
+        </w:tc>
+        <w:tc>
+          <w:tcPr>
+            <w:tcW w:w="5461" w:type="dxa"/>
+          </w:tcPr>
+          <w:p>
+            <w:r>
+              <w:t>./</w:t>
+            </w:r>
+            <w:r>
+              <w:t>Analysis4paper/Data/Habitat/</w:t>
             </w:r>
             <w:r>
               <w:t xml:space="preserve"> </w:t>
             </w:r>
             <w:r>
-              <w:t>Data/</w:t>
-            </w:r>
-            <w:r>
-              <w:t>Noyon</w:t>
-            </w:r>
-            <w:r>
-              <w:t>_cams.csv</w:t>
-            </w:r>
-          </w:p>
-        </w:tc>
-        <w:tc>
-          <w:tcPr>
-            <w:tcW w:w="3676" w:type="dxa"/>
-            <w:vMerge/>
-          </w:tcPr>
-          <w:p/>
-        </w:tc>
-      </w:tr>
-      <w:tr>
-        <w:tc>
-          <w:tcPr>
-            <w:tcW w:w="4813" w:type="dxa"/>
-          </w:tcPr>
-          <w:p>
-            <w:r>
-              <w:t>./</w:t>
-            </w:r>
-            <w:proofErr w:type="spellStart"/>
-            <w:r>
-              <w:t>Nemegt</w:t>
-            </w:r>
-            <w:proofErr w:type="spellEnd"/>
-            <w:r>
-              <w:t>/Nemegt2013_Cams_add1.csv</w:t>
-            </w:r>
-          </w:p>
-        </w:tc>
-        <w:tc>
-          <w:tcPr>
-            <w:tcW w:w="5461" w:type="dxa"/>
-          </w:tcPr>
-          <w:p>
-            <w:proofErr w:type="gramStart"/>
-            <w:r>
-              <w:t>./</w:t>
-            </w:r>
-            <w:proofErr w:type="gramEnd"/>
-            <w:r>
-              <w:t>Analysis4Paper/</w:t>
-            </w:r>
-            <w:r>
-              <w:t xml:space="preserve"> </w:t>
-            </w:r>
-            <w:r>
-              <w:t>Data/</w:t>
-            </w:r>
-            <w:r>
-              <w:t>Nemegt</w:t>
-            </w:r>
-            <w:r>
-              <w:t>_cams.csv</w:t>
-            </w:r>
-          </w:p>
-        </w:tc>
-        <w:tc>
-          <w:tcPr>
-            <w:tcW w:w="3676" w:type="dxa"/>
-            <w:vMerge/>
-          </w:tcPr>
-          <w:p/>
-        </w:tc>
-      </w:tr>
-      <w:tr>
-        <w:tc>
-          <w:tcPr>
-            <w:tcW w:w="4813" w:type="dxa"/>
-          </w:tcPr>
-          <w:p>
-            <w:r>
-              <w:t>./</w:t>
-            </w:r>
-            <w:proofErr w:type="spellStart"/>
-            <w:r>
-              <w:t>Tost</w:t>
-            </w:r>
-            <w:proofErr w:type="spellEnd"/>
-            <w:r>
-              <w:t>/Tost_capthist2012.csv</w:t>
-            </w:r>
-          </w:p>
-        </w:tc>
-        <w:tc>
-          <w:tcPr>
-            <w:tcW w:w="5461" w:type="dxa"/>
-          </w:tcPr>
-          <w:p>
-            <w:r>
-              <w:t>./Analysis4Paper/Data/Tost_capthist.csv</w:t>
-            </w:r>
-          </w:p>
-        </w:tc>
-        <w:tc>
-          <w:tcPr>
-            <w:tcW w:w="3676" w:type="dxa"/>
-            <w:vMerge w:val="restart"/>
-          </w:tcPr>
-          <w:p>
-            <w:r>
-              <w:t xml:space="preserve">Added region name </w:t>
-            </w:r>
-            <w:r>
-              <w:t>in front of all trap IDs</w:t>
-            </w:r>
-          </w:p>
-          <w:p>
-            <w:r>
-              <w:t>Changed “</w:t>
-            </w:r>
-            <w:proofErr w:type="spellStart"/>
-            <w:r>
-              <w:t>Nemegt</w:t>
-            </w:r>
-            <w:proofErr w:type="spellEnd"/>
-            <w:r>
-              <w:t>” to “</w:t>
-            </w:r>
-            <w:proofErr w:type="spellStart"/>
-            <w:r>
-              <w:t>NemegtSLT</w:t>
-            </w:r>
-            <w:proofErr w:type="spellEnd"/>
-            <w:r>
-              <w:t>” for consistency with other files and trap file</w:t>
-            </w:r>
-          </w:p>
-        </w:tc>
-      </w:tr>
-      <w:tr>
-        <w:tc>
-          <w:tcPr>
-            <w:tcW w:w="4813" w:type="dxa"/>
-          </w:tcPr>
-          <w:p>
-            <w:r>
-              <w:t>./</w:t>
-            </w:r>
-            <w:proofErr w:type="spellStart"/>
-            <w:r>
-              <w:t>Nemegt</w:t>
-            </w:r>
-            <w:proofErr w:type="spellEnd"/>
-            <w:r>
-              <w:t>/Nemegt2013_Capture_reduced2.csv</w:t>
-            </w:r>
-          </w:p>
-        </w:tc>
-        <w:tc>
-          <w:tcPr>
-            <w:tcW w:w="5461" w:type="dxa"/>
-          </w:tcPr>
-          <w:p>
-            <w:proofErr w:type="gramStart"/>
-            <w:r>
-              <w:t>./</w:t>
-            </w:r>
-            <w:proofErr w:type="gramEnd"/>
-            <w:r>
-              <w:t>Analysis4Paper/</w:t>
-            </w:r>
-            <w:r>
-              <w:t xml:space="preserve"> </w:t>
-            </w:r>
-            <w:r>
-              <w:t>Data/</w:t>
-            </w:r>
-            <w:r>
-              <w:t>Noyon_capthist</w:t>
-            </w:r>
-            <w:r>
-              <w:t>.csv</w:t>
-            </w:r>
-          </w:p>
-        </w:tc>
-        <w:tc>
-          <w:tcPr>
-            <w:tcW w:w="3676" w:type="dxa"/>
-            <w:vMerge/>
-          </w:tcPr>
-          <w:p/>
-        </w:tc>
-      </w:tr>
-      <w:tr>
-        <w:tc>
-          <w:tcPr>
-            <w:tcW w:w="4813" w:type="dxa"/>
-          </w:tcPr>
-          <w:p>
-            <w:r>
-              <w:t>./Noyon2013/Noyon_capthist2013secr.csv</w:t>
-            </w:r>
-          </w:p>
-        </w:tc>
-        <w:tc>
-          <w:tcPr>
-            <w:tcW w:w="5461" w:type="dxa"/>
-          </w:tcPr>
-          <w:p>
-            <w:proofErr w:type="gramStart"/>
-            <w:r>
-              <w:t>./</w:t>
-            </w:r>
-            <w:proofErr w:type="gramEnd"/>
-            <w:r>
-              <w:t>Analysis4Paper/</w:t>
-            </w:r>
-            <w:r>
-              <w:t xml:space="preserve"> </w:t>
-            </w:r>
-            <w:r>
-              <w:t>Data/</w:t>
-            </w:r>
-            <w:r>
-              <w:t>Nemegt_capthist</w:t>
-            </w:r>
-            <w:r>
-              <w:t>.csv</w:t>
-            </w:r>
-          </w:p>
-        </w:tc>
-        <w:tc>
-          <w:tcPr>
-            <w:tcW w:w="3676" w:type="dxa"/>
-            <w:vMerge/>
-          </w:tcPr>
-          <w:p/>
-        </w:tc>
-      </w:tr>
-      <w:tr>
-        <w:tc>
-          <w:tcPr>
-            <w:tcW w:w="4813" w:type="dxa"/>
-          </w:tcPr>
-          <w:p>
-            <w:r>
-              <w:t>./</w:t>
-            </w:r>
-            <w:proofErr w:type="spellStart"/>
-            <w:r>
-              <w:t>Tost_Noyon_Nemegt</w:t>
-            </w:r>
-            <w:proofErr w:type="spellEnd"/>
-            <w:r>
-              <w:t>/TNN_Capture_R.csv</w:t>
-            </w:r>
-          </w:p>
-        </w:tc>
-        <w:tc>
-          <w:tcPr>
-            <w:tcW w:w="5461" w:type="dxa"/>
-          </w:tcPr>
-          <w:p>
-            <w:proofErr w:type="gramStart"/>
-            <w:r>
-              <w:t>./</w:t>
-            </w:r>
-            <w:proofErr w:type="gramEnd"/>
-            <w:r>
-              <w:t>Analysis4Paper/ Data/</w:t>
-            </w:r>
-            <w:r>
-              <w:t>TNN_capthist.csv</w:t>
-            </w:r>
-          </w:p>
-        </w:tc>
-        <w:tc>
-          <w:tcPr>
-            <w:tcW w:w="3676" w:type="dxa"/>
-          </w:tcPr>
-          <w:p/>
-        </w:tc>
-      </w:tr>
-      <w:tr>
-        <w:tc>
-          <w:tcPr>
-            <w:tcW w:w="4813" w:type="dxa"/>
-          </w:tcPr>
-          <w:p>
-            <w:r>
-              <w:t>./</w:t>
-            </w:r>
-            <w:proofErr w:type="spellStart"/>
-            <w:r>
-              <w:t>Tost</w:t>
-            </w:r>
-            <w:proofErr w:type="spellEnd"/>
-            <w:r>
-              <w:t>/Habitat/Tost_Rgd500m.shp</w:t>
-            </w:r>
-          </w:p>
-        </w:tc>
-        <w:tc>
-          <w:tcPr>
-            <w:tcW w:w="5461" w:type="dxa"/>
-          </w:tcPr>
-          <w:p>
-            <w:r>
-              <w:t>./Analysis4paper/Data/Habitat/tost_rgd500m.shp</w:t>
-            </w:r>
-          </w:p>
-        </w:tc>
-        <w:tc>
-          <w:tcPr>
-            <w:tcW w:w="3676" w:type="dxa"/>
-            <w:vMerge w:val="restart"/>
-          </w:tcPr>
-          <w:p>
-            <w:r>
-              <w:t>(</w:t>
-            </w:r>
-            <w:proofErr w:type="gramStart"/>
-            <w:r>
-              <w:t>also</w:t>
-            </w:r>
-            <w:proofErr w:type="gramEnd"/>
-            <w:r>
-              <w:t xml:space="preserve"> </w:t>
-            </w:r>
-            <w:r>
-              <w:t xml:space="preserve">the </w:t>
-            </w:r>
-            <w:r>
-              <w:t>other 5 files with same root name and different extensions)</w:t>
-            </w:r>
-          </w:p>
-        </w:tc>
-      </w:tr>
-      <w:tr>
-        <w:tc>
-          <w:tcPr>
-            <w:tcW w:w="4813" w:type="dxa"/>
-          </w:tcPr>
-          <w:p>
-            <w:r>
-              <w:t>./Noyon2013/Habitat/Noyon_Rgd500m.shp</w:t>
-            </w:r>
-          </w:p>
-        </w:tc>
-        <w:tc>
-          <w:tcPr>
-            <w:tcW w:w="5461" w:type="dxa"/>
-          </w:tcPr>
-          <w:p>
-            <w:r>
-              <w:t>./</w:t>
-            </w:r>
-            <w:r>
-              <w:t>Analysis4paper/Data/Habitat/noyon</w:t>
-            </w:r>
-            <w:r>
-              <w:t>_rgd500m.shp</w:t>
-            </w:r>
-          </w:p>
-        </w:tc>
-        <w:tc>
-          <w:tcPr>
-            <w:tcW w:w="3676" w:type="dxa"/>
-            <w:vMerge/>
-          </w:tcPr>
-          <w:p/>
-        </w:tc>
-      </w:tr>
-      <w:tr>
-        <w:tc>
-          <w:tcPr>
-            <w:tcW w:w="4813" w:type="dxa"/>
-          </w:tcPr>
-          <w:p>
-            <w:r>
-              <w:t>./</w:t>
-            </w:r>
-            <w:proofErr w:type="spellStart"/>
-            <w:r>
-              <w:t>Nemegt</w:t>
-            </w:r>
-            <w:proofErr w:type="spellEnd"/>
-            <w:r>
-              <w:t>/Habitat/Nemegt_Rgd500m.shp</w:t>
-            </w:r>
-          </w:p>
-        </w:tc>
-        <w:tc>
-          <w:tcPr>
-            <w:tcW w:w="5461" w:type="dxa"/>
-          </w:tcPr>
-          <w:p>
-            <w:r>
-              <w:t>./</w:t>
-            </w:r>
-            <w:r>
-              <w:t>Analysis4paper/Data/Habitat/nemegt</w:t>
-            </w:r>
-            <w:r>
-              <w:t>_rgd500m.shp</w:t>
-            </w:r>
-          </w:p>
-        </w:tc>
-        <w:tc>
-          <w:tcPr>
-            <w:tcW w:w="3676" w:type="dxa"/>
-            <w:vMerge/>
-          </w:tcPr>
-          <w:p/>
-        </w:tc>
-      </w:tr>
-      <w:tr>
-        <w:tc>
-          <w:tcPr>
-            <w:tcW w:w="4813" w:type="dxa"/>
-          </w:tcPr>
-          <w:p>
-            <w:r>
-              <w:t>./</w:t>
-            </w:r>
-            <w:proofErr w:type="spellStart"/>
-            <w:r>
-              <w:t>Tost</w:t>
-            </w:r>
-            <w:proofErr w:type="spellEnd"/>
-            <w:r>
-              <w:t>/</w:t>
-            </w:r>
-            <w:r>
-              <w:t>Habitat/</w:t>
-            </w:r>
-            <w:proofErr w:type="spellStart"/>
-            <w:r>
               <w:t>tost_sl.shp</w:t>
             </w:r>
-            <w:proofErr w:type="spellEnd"/>
-          </w:p>
-        </w:tc>
-        <w:tc>
-          <w:tcPr>
-            <w:tcW w:w="5461" w:type="dxa"/>
-          </w:tcPr>
-          <w:p>
-            <w:proofErr w:type="gramStart"/>
-            <w:r>
-              <w:t>./</w:t>
-            </w:r>
-            <w:proofErr w:type="gramEnd"/>
-            <w:r>
-              <w:t>Analysis4paper/Data/Habitat/</w:t>
-            </w:r>
-            <w:r>
-              <w:t xml:space="preserve"> </w:t>
-            </w:r>
-            <w:proofErr w:type="spellStart"/>
-            <w:r>
-              <w:t>tost_sl.shp</w:t>
-            </w:r>
-            <w:proofErr w:type="spellEnd"/>
           </w:p>
         </w:tc>
         <w:tc>

</xml_diff>

<commit_message>
created Nemegt .csv files with additional cameras in Savannah
</commit_message>
<xml_diff>
--- a/Analysis4paper/Data reorganising.docx
+++ b/Analysis4paper/Data reorganising.docx
@@ -11,18 +11,19 @@
     <w:tbl>
       <w:tblPr>
         <w:tblStyle w:val="TableGrid"/>
-        <w:tblW w:w="0" w:type="auto"/>
+        <w:tblW w:w="14642" w:type="dxa"/>
+        <w:tblInd w:w="-455" w:type="dxa"/>
         <w:tblLook w:val="04A0" w:firstRow="1" w:lastRow="0" w:firstColumn="1" w:lastColumn="0" w:noHBand="0" w:noVBand="1"/>
       </w:tblPr>
       <w:tblGrid>
-        <w:gridCol w:w="4813"/>
-        <w:gridCol w:w="5461"/>
-        <w:gridCol w:w="3676"/>
+        <w:gridCol w:w="5157"/>
+        <w:gridCol w:w="5572"/>
+        <w:gridCol w:w="3913"/>
       </w:tblGrid>
       <w:tr>
         <w:tc>
           <w:tcPr>
-            <w:tcW w:w="4813" w:type="dxa"/>
+            <w:tcW w:w="5157" w:type="dxa"/>
           </w:tcPr>
           <w:p>
             <w:pPr>
@@ -40,7 +41,7 @@
         </w:tc>
         <w:tc>
           <w:tcPr>
-            <w:tcW w:w="5461" w:type="dxa"/>
+            <w:tcW w:w="5572" w:type="dxa"/>
           </w:tcPr>
           <w:p>
             <w:pPr>
@@ -58,7 +59,7 @@
         </w:tc>
         <w:tc>
           <w:tcPr>
-            <w:tcW w:w="3676" w:type="dxa"/>
+            <w:tcW w:w="3913" w:type="dxa"/>
           </w:tcPr>
           <w:p>
             <w:pPr>
@@ -78,7 +79,7 @@
       <w:tr>
         <w:tc>
           <w:tcPr>
-            <w:tcW w:w="4813" w:type="dxa"/>
+            <w:tcW w:w="5157" w:type="dxa"/>
           </w:tcPr>
           <w:p>
             <w:r>
@@ -88,7 +89,7 @@
         </w:tc>
         <w:tc>
           <w:tcPr>
-            <w:tcW w:w="5461" w:type="dxa"/>
+            <w:tcW w:w="5572" w:type="dxa"/>
           </w:tcPr>
           <w:p>
             <w:r>
@@ -98,7 +99,7 @@
         </w:tc>
         <w:tc>
           <w:tcPr>
-            <w:tcW w:w="3676" w:type="dxa"/>
+            <w:tcW w:w="3913" w:type="dxa"/>
             <w:vMerge w:val="restart"/>
           </w:tcPr>
           <w:p>
@@ -123,6 +124,141 @@
             </w:r>
             <w:r>
               <w:t>Noyon &amp; Nemegt for consistency with Tost</w:t>
+            </w:r>
+          </w:p>
+        </w:tc>
+      </w:tr>
+      <w:tr>
+        <w:tc>
+          <w:tcPr>
+            <w:tcW w:w="5157" w:type="dxa"/>
+          </w:tcPr>
+          <w:p>
+            <w:r>
+              <w:t>./Noyon2013/Noyon_trap2013secr.csv</w:t>
+            </w:r>
+          </w:p>
+        </w:tc>
+        <w:tc>
+          <w:tcPr>
+            <w:tcW w:w="5572" w:type="dxa"/>
+          </w:tcPr>
+          <w:p>
+            <w:r>
+              <w:t>./Analysis4Paper/ Data/Noyon_cams.csv</w:t>
+            </w:r>
+          </w:p>
+        </w:tc>
+        <w:tc>
+          <w:tcPr>
+            <w:tcW w:w="3913" w:type="dxa"/>
+            <w:vMerge/>
+          </w:tcPr>
+          <w:p/>
+        </w:tc>
+      </w:tr>
+      <w:tr>
+        <w:tc>
+          <w:tcPr>
+            <w:tcW w:w="5157" w:type="dxa"/>
+          </w:tcPr>
+          <w:p>
+            <w:r>
+              <w:t>./Nemegt/Nemegt2013_Cams_add1.csv</w:t>
+            </w:r>
+          </w:p>
+        </w:tc>
+        <w:tc>
+          <w:tcPr>
+            <w:tcW w:w="5572" w:type="dxa"/>
+          </w:tcPr>
+          <w:p>
+            <w:r>
+              <w:t>./Analysis4Paper/ Data/Nemegt_cams.csv</w:t>
+            </w:r>
+          </w:p>
+        </w:tc>
+        <w:tc>
+          <w:tcPr>
+            <w:tcW w:w="3913" w:type="dxa"/>
+            <w:vMerge/>
+          </w:tcPr>
+          <w:p/>
+        </w:tc>
+      </w:tr>
+      <w:tr>
+        <w:tc>
+          <w:tcPr>
+            <w:tcW w:w="5157" w:type="dxa"/>
+          </w:tcPr>
+          <w:p/>
+        </w:tc>
+        <w:tc>
+          <w:tcPr>
+            <w:tcW w:w="5572" w:type="dxa"/>
+          </w:tcPr>
+          <w:p>
+            <w:r>
+              <w:t>./Analysis4Paper/ Data/Nemegt_ALLcams.csv</w:t>
+            </w:r>
+          </w:p>
+        </w:tc>
+        <w:tc>
+          <w:tcPr>
+            <w:tcW w:w="3913" w:type="dxa"/>
+          </w:tcPr>
+          <w:p>
+            <w:r>
+              <w:t xml:space="preserve">Includes cameras AC1, AC3-AC6 from </w:t>
+            </w:r>
+            <w:r>
+              <w:t>./Nemegt</w:t>
+            </w:r>
+            <w:r>
+              <w:t>Nemegt2013_Cams_add.csv</w:t>
+            </w:r>
+          </w:p>
+        </w:tc>
+      </w:tr>
+      <w:tr>
+        <w:tc>
+          <w:tcPr>
+            <w:tcW w:w="5157" w:type="dxa"/>
+          </w:tcPr>
+          <w:p/>
+        </w:tc>
+        <w:tc>
+          <w:tcPr>
+            <w:tcW w:w="5572" w:type="dxa"/>
+          </w:tcPr>
+          <w:p>
+            <w:r>
+              <w:t>./Analysis4Paper/ Data/Nemegt_ADDITIONA</w:t>
+            </w:r>
+            <w:r>
+              <w:t>Lcams.csv</w:t>
+            </w:r>
+          </w:p>
+        </w:tc>
+        <w:tc>
+          <w:tcPr>
+            <w:tcW w:w="3913" w:type="dxa"/>
+          </w:tcPr>
+          <w:p>
+            <w:r>
+              <w:t xml:space="preserve">Added 17 new traps in </w:t>
+            </w:r>
+            <w:r>
+              <w:t xml:space="preserve">Steppe with Water=”No”, Winter=1. Created using file </w:t>
+            </w:r>
+            <w:r>
+              <w:t>./Analysis4Paper/ Data/</w:t>
+            </w:r>
+            <w:r>
+              <w:t>MakeNewNemegtTraps</w:t>
+            </w:r>
+            <w:r>
+              <w:t>.r</w:t>
             </w:r>
             <w:bookmarkStart w:id="0" w:name="_GoBack"/>
             <w:bookmarkEnd w:id="0"/>
@@ -132,39 +268,68 @@
       <w:tr>
         <w:tc>
           <w:tcPr>
-            <w:tcW w:w="4813" w:type="dxa"/>
-          </w:tcPr>
-          <w:p>
-            <w:r>
-              <w:t>./Noyon2013/Noyon_trap2013secr.csv</w:t>
-            </w:r>
-          </w:p>
-        </w:tc>
-        <w:tc>
-          <w:tcPr>
-            <w:tcW w:w="5461" w:type="dxa"/>
-          </w:tcPr>
-          <w:p>
-            <w:r>
-              <w:t>./Analysis4Paper/</w:t>
-            </w:r>
-            <w:r>
-              <w:t xml:space="preserve"> </w:t>
-            </w:r>
-            <w:r>
-              <w:t>Data/</w:t>
-            </w:r>
-            <w:r>
-              <w:t>Noyon</w:t>
-            </w:r>
-            <w:r>
-              <w:t>_cams.csv</w:t>
-            </w:r>
-          </w:p>
-        </w:tc>
-        <w:tc>
-          <w:tcPr>
-            <w:tcW w:w="3676" w:type="dxa"/>
+            <w:tcW w:w="5157" w:type="dxa"/>
+          </w:tcPr>
+          <w:p>
+            <w:r>
+              <w:t>./Tost/Tost_capthist2012.csv</w:t>
+            </w:r>
+          </w:p>
+        </w:tc>
+        <w:tc>
+          <w:tcPr>
+            <w:tcW w:w="5572" w:type="dxa"/>
+          </w:tcPr>
+          <w:p>
+            <w:r>
+              <w:t>./Analysis4Paper/Data/Tost_capthist.csv</w:t>
+            </w:r>
+          </w:p>
+        </w:tc>
+        <w:tc>
+          <w:tcPr>
+            <w:tcW w:w="3913" w:type="dxa"/>
+            <w:vMerge w:val="restart"/>
+          </w:tcPr>
+          <w:p>
+            <w:r>
+              <w:t>Added region name in front of all trap IDs</w:t>
+            </w:r>
+          </w:p>
+          <w:p>
+            <w:r>
+              <w:t>Changed “Nemegt” to “NemegtSLT</w:t>
+            </w:r>
+            <w:r>
+              <w:t>” for consistency with other files and trap file</w:t>
+            </w:r>
+          </w:p>
+        </w:tc>
+      </w:tr>
+      <w:tr>
+        <w:tc>
+          <w:tcPr>
+            <w:tcW w:w="5157" w:type="dxa"/>
+          </w:tcPr>
+          <w:p>
+            <w:r>
+              <w:t>./Nemegt/Nemegt2013_Capture_reduced2.csv</w:t>
+            </w:r>
+          </w:p>
+        </w:tc>
+        <w:tc>
+          <w:tcPr>
+            <w:tcW w:w="5572" w:type="dxa"/>
+          </w:tcPr>
+          <w:p>
+            <w:r>
+              <w:t>./Analysis4Paper/ Data/Noyon_capthist.csv</w:t>
+            </w:r>
+          </w:p>
+        </w:tc>
+        <w:tc>
+          <w:tcPr>
+            <w:tcW w:w="3913" w:type="dxa"/>
             <w:vMerge/>
           </w:tcPr>
           <w:p/>
@@ -173,39 +338,27 @@
       <w:tr>
         <w:tc>
           <w:tcPr>
-            <w:tcW w:w="4813" w:type="dxa"/>
-          </w:tcPr>
-          <w:p>
-            <w:r>
-              <w:t>./Nemegt/Nemegt2013_Cams_add1.csv</w:t>
-            </w:r>
-          </w:p>
-        </w:tc>
-        <w:tc>
-          <w:tcPr>
-            <w:tcW w:w="5461" w:type="dxa"/>
-          </w:tcPr>
-          <w:p>
-            <w:r>
-              <w:t>./Analysis4Paper/</w:t>
-            </w:r>
-            <w:r>
-              <w:t xml:space="preserve"> </w:t>
-            </w:r>
-            <w:r>
-              <w:t>Data/</w:t>
-            </w:r>
-            <w:r>
-              <w:t>Nemegt</w:t>
-            </w:r>
-            <w:r>
-              <w:t>_cams.csv</w:t>
-            </w:r>
-          </w:p>
-        </w:tc>
-        <w:tc>
-          <w:tcPr>
-            <w:tcW w:w="3676" w:type="dxa"/>
+            <w:tcW w:w="5157" w:type="dxa"/>
+          </w:tcPr>
+          <w:p>
+            <w:r>
+              <w:t>./Noyon2013/Noyon_capthist2013secr.csv</w:t>
+            </w:r>
+          </w:p>
+        </w:tc>
+        <w:tc>
+          <w:tcPr>
+            <w:tcW w:w="5572" w:type="dxa"/>
+          </w:tcPr>
+          <w:p>
+            <w:r>
+              <w:t>./Analysis4Paper/ Data/Nemegt_capthist.csv</w:t>
+            </w:r>
+          </w:p>
+        </w:tc>
+        <w:tc>
+          <w:tcPr>
+            <w:tcW w:w="3913" w:type="dxa"/>
             <w:vMerge/>
           </w:tcPr>
           <w:p/>
@@ -214,83 +367,100 @@
       <w:tr>
         <w:tc>
           <w:tcPr>
-            <w:tcW w:w="4813" w:type="dxa"/>
-          </w:tcPr>
-          <w:p>
-            <w:r>
-              <w:t>./Tost/Tost_capthist2012.csv</w:t>
-            </w:r>
-          </w:p>
-        </w:tc>
-        <w:tc>
-          <w:tcPr>
-            <w:tcW w:w="5461" w:type="dxa"/>
-          </w:tcPr>
-          <w:p>
-            <w:r>
-              <w:t>./Analysis4Paper/Data/Tost_capthist.csv</w:t>
-            </w:r>
-          </w:p>
-        </w:tc>
-        <w:tc>
-          <w:tcPr>
-            <w:tcW w:w="3676" w:type="dxa"/>
+            <w:tcW w:w="5157" w:type="dxa"/>
+          </w:tcPr>
+          <w:p>
+            <w:r>
+              <w:t>./Tost_Noyon_Nemegt/TNN_Capture_R.csv</w:t>
+            </w:r>
+          </w:p>
+        </w:tc>
+        <w:tc>
+          <w:tcPr>
+            <w:tcW w:w="5572" w:type="dxa"/>
+          </w:tcPr>
+          <w:p>
+            <w:r>
+              <w:t>./Analysis4Paper/ Data/TNN_capthist.csv</w:t>
+            </w:r>
+          </w:p>
+        </w:tc>
+        <w:tc>
+          <w:tcPr>
+            <w:tcW w:w="3913" w:type="dxa"/>
+          </w:tcPr>
+          <w:p/>
+        </w:tc>
+      </w:tr>
+      <w:tr>
+        <w:tc>
+          <w:tcPr>
+            <w:tcW w:w="5157" w:type="dxa"/>
+          </w:tcPr>
+          <w:p>
+            <w:r>
+              <w:t>./Tost/Habitat/Tost_Rgd500m.shp</w:t>
+            </w:r>
+          </w:p>
+        </w:tc>
+        <w:tc>
+          <w:tcPr>
+            <w:tcW w:w="5572" w:type="dxa"/>
+          </w:tcPr>
+          <w:p>
+            <w:r>
+              <w:t>./Analysis4paper/Data/Habitat/tost_rgd500m.shp</w:t>
+            </w:r>
+          </w:p>
+        </w:tc>
+        <w:tc>
+          <w:tcPr>
+            <w:tcW w:w="3913" w:type="dxa"/>
             <w:vMerge w:val="restart"/>
           </w:tcPr>
           <w:p>
             <w:r>
-              <w:t xml:space="preserve">Added region name </w:t>
-            </w:r>
-            <w:r>
-              <w:t>in front of all trap IDs</w:t>
-            </w:r>
-          </w:p>
-          <w:p>
-            <w:r>
-              <w:t>Changed “Nemegt” to “NemegtSLT</w:t>
-            </w:r>
-            <w:r>
-              <w:t>” for consistency with other files and trap file</w:t>
-            </w:r>
-          </w:p>
-        </w:tc>
-      </w:tr>
-      <w:tr>
-        <w:tc>
-          <w:tcPr>
-            <w:tcW w:w="4813" w:type="dxa"/>
-          </w:tcPr>
-          <w:p>
-            <w:r>
-              <w:t>./Nemegt/Nemegt2013_Capture_reduced2.csv</w:t>
-            </w:r>
-          </w:p>
-        </w:tc>
-        <w:tc>
-          <w:tcPr>
-            <w:tcW w:w="5461" w:type="dxa"/>
-          </w:tcPr>
-          <w:p>
-            <w:r>
-              <w:t>./Analysis4Paper/</w:t>
-            </w:r>
-            <w:r>
-              <w:t xml:space="preserve"> </w:t>
-            </w:r>
-            <w:r>
-              <w:t>Data/</w:t>
-            </w:r>
-            <w:r>
-              <w:t>Noyon_capthist</w:t>
-            </w:r>
-            <w:r>
-              <w:t>.csv</w:t>
-            </w:r>
-          </w:p>
-        </w:tc>
-        <w:tc>
-          <w:tcPr>
-            <w:tcW w:w="3676" w:type="dxa"/>
+              <w:t xml:space="preserve">(also </w:t>
+            </w:r>
+            <w:r>
+              <w:t xml:space="preserve">the </w:t>
+            </w:r>
+            <w:r>
+              <w:t>other 5 files with same root name and different extensions)</w:t>
+            </w:r>
+          </w:p>
+        </w:tc>
+      </w:tr>
+      <w:tr>
+        <w:tc>
+          <w:tcPr>
+            <w:tcW w:w="5157" w:type="dxa"/>
+          </w:tcPr>
+          <w:p>
+            <w:r>
+              <w:t>./Noyon2013/Habitat/Noyon_Rgd500m.shp</w:t>
+            </w:r>
+          </w:p>
+        </w:tc>
+        <w:tc>
+          <w:tcPr>
+            <w:tcW w:w="5572" w:type="dxa"/>
+          </w:tcPr>
+          <w:p>
+            <w:r>
+              <w:t>./</w:t>
+            </w:r>
+            <w:r>
+              <w:t>Analysis4paper/Data/Habitat/noyon</w:t>
+            </w:r>
+            <w:r>
+              <w:t>_rgd500m.shp</w:t>
+            </w:r>
+          </w:p>
+        </w:tc>
+        <w:tc>
+          <w:tcPr>
+            <w:tcW w:w="3913" w:type="dxa"/>
             <w:vMerge/>
           </w:tcPr>
           <w:p/>
@@ -299,39 +469,33 @@
       <w:tr>
         <w:tc>
           <w:tcPr>
-            <w:tcW w:w="4813" w:type="dxa"/>
-          </w:tcPr>
-          <w:p>
-            <w:r>
-              <w:t>./Noyon2013/Noyon_capthist2013secr.csv</w:t>
-            </w:r>
-          </w:p>
-        </w:tc>
-        <w:tc>
-          <w:tcPr>
-            <w:tcW w:w="5461" w:type="dxa"/>
-          </w:tcPr>
-          <w:p>
-            <w:r>
-              <w:t>./Analysis4Paper/</w:t>
-            </w:r>
-            <w:r>
-              <w:t xml:space="preserve"> </w:t>
-            </w:r>
-            <w:r>
-              <w:t>Data/</w:t>
-            </w:r>
-            <w:r>
-              <w:t>Nemegt_capthist</w:t>
-            </w:r>
-            <w:r>
-              <w:t>.csv</w:t>
-            </w:r>
-          </w:p>
-        </w:tc>
-        <w:tc>
-          <w:tcPr>
-            <w:tcW w:w="3676" w:type="dxa"/>
+            <w:tcW w:w="5157" w:type="dxa"/>
+          </w:tcPr>
+          <w:p>
+            <w:r>
+              <w:t>./Nemegt/Habitat/Nemegt_Rgd500m.shp</w:t>
+            </w:r>
+          </w:p>
+        </w:tc>
+        <w:tc>
+          <w:tcPr>
+            <w:tcW w:w="5572" w:type="dxa"/>
+          </w:tcPr>
+          <w:p>
+            <w:r>
+              <w:t>./</w:t>
+            </w:r>
+            <w:r>
+              <w:t>Analysis4paper/Data/Habitat/nemegt</w:t>
+            </w:r>
+            <w:r>
+              <w:t>_rgd500m.shp</w:t>
+            </w:r>
+          </w:p>
+        </w:tc>
+        <w:tc>
+          <w:tcPr>
+            <w:tcW w:w="3913" w:type="dxa"/>
             <w:vMerge/>
           </w:tcPr>
           <w:p/>
@@ -340,319 +504,176 @@
       <w:tr>
         <w:tc>
           <w:tcPr>
-            <w:tcW w:w="4813" w:type="dxa"/>
-          </w:tcPr>
-          <w:p>
-            <w:r>
-              <w:t>./Tost_Noyon_Nemegt/TNN_Capture_R.csv</w:t>
-            </w:r>
-          </w:p>
-        </w:tc>
-        <w:tc>
-          <w:tcPr>
-            <w:tcW w:w="5461" w:type="dxa"/>
-          </w:tcPr>
-          <w:p>
-            <w:r>
-              <w:t>./Analysis4Paper/ Data/</w:t>
-            </w:r>
-            <w:r>
-              <w:t>TNN_capthist.csv</w:t>
-            </w:r>
-          </w:p>
-        </w:tc>
-        <w:tc>
-          <w:tcPr>
-            <w:tcW w:w="3676" w:type="dxa"/>
-          </w:tcPr>
-          <w:p/>
-        </w:tc>
-      </w:tr>
-      <w:tr>
-        <w:tc>
-          <w:tcPr>
-            <w:tcW w:w="4813" w:type="dxa"/>
-          </w:tcPr>
-          <w:p>
-            <w:r>
-              <w:t>./Tost/Habitat/Tost_Rgd500m.shp</w:t>
-            </w:r>
-          </w:p>
-        </w:tc>
-        <w:tc>
-          <w:tcPr>
-            <w:tcW w:w="5461" w:type="dxa"/>
-          </w:tcPr>
-          <w:p>
-            <w:r>
-              <w:t>./Analysis4paper/Data/Habitat/tost_rgd500m.shp</w:t>
-            </w:r>
-          </w:p>
-        </w:tc>
-        <w:tc>
-          <w:tcPr>
-            <w:tcW w:w="3676" w:type="dxa"/>
-            <w:vMerge w:val="restart"/>
-          </w:tcPr>
-          <w:p>
-            <w:r>
-              <w:t xml:space="preserve">(also </w:t>
-            </w:r>
-            <w:r>
-              <w:t xml:space="preserve">the </w:t>
-            </w:r>
-            <w:r>
-              <w:t>other 5 files with same root name and different extensions)</w:t>
-            </w:r>
-          </w:p>
-        </w:tc>
-      </w:tr>
-      <w:tr>
-        <w:tc>
-          <w:tcPr>
-            <w:tcW w:w="4813" w:type="dxa"/>
-          </w:tcPr>
-          <w:p>
-            <w:r>
-              <w:t>./Noyon2013/Habitat/Noyon_Rgd500m.shp</w:t>
-            </w:r>
-          </w:p>
-        </w:tc>
-        <w:tc>
-          <w:tcPr>
-            <w:tcW w:w="5461" w:type="dxa"/>
+            <w:tcW w:w="5157" w:type="dxa"/>
+          </w:tcPr>
+          <w:p>
+            <w:r>
+              <w:t>./Tost/</w:t>
+            </w:r>
+            <w:r>
+              <w:t>Habitat/tost_sl.shp</w:t>
+            </w:r>
+          </w:p>
+        </w:tc>
+        <w:tc>
+          <w:tcPr>
+            <w:tcW w:w="5572" w:type="dxa"/>
           </w:tcPr>
           <w:p>
             <w:r>
               <w:t>./</w:t>
             </w:r>
             <w:r>
-              <w:t>Analysis4paper/Data/Habitat/noyon</w:t>
-            </w:r>
-            <w:r>
-              <w:t>_rgd500m.shp</w:t>
-            </w:r>
-          </w:p>
-        </w:tc>
-        <w:tc>
-          <w:tcPr>
-            <w:tcW w:w="3676" w:type="dxa"/>
-            <w:vMerge/>
-          </w:tcPr>
-          <w:p/>
-        </w:tc>
-      </w:tr>
-      <w:tr>
-        <w:tc>
-          <w:tcPr>
-            <w:tcW w:w="4813" w:type="dxa"/>
-          </w:tcPr>
-          <w:p>
-            <w:r>
-              <w:t>./Nemegt/Habitat/Nemegt_Rgd500m.shp</w:t>
-            </w:r>
-          </w:p>
-        </w:tc>
-        <w:tc>
-          <w:tcPr>
-            <w:tcW w:w="5461" w:type="dxa"/>
-          </w:tcPr>
-          <w:p>
-            <w:r>
-              <w:t>./</w:t>
-            </w:r>
-            <w:r>
-              <w:t>Analysis4paper/Data/Habitat/nemegt</w:t>
-            </w:r>
-            <w:r>
-              <w:t>_rgd500m.shp</w:t>
-            </w:r>
-          </w:p>
-        </w:tc>
-        <w:tc>
-          <w:tcPr>
-            <w:tcW w:w="3676" w:type="dxa"/>
-            <w:vMerge/>
-          </w:tcPr>
-          <w:p/>
-        </w:tc>
-      </w:tr>
-      <w:tr>
-        <w:tc>
-          <w:tcPr>
-            <w:tcW w:w="4813" w:type="dxa"/>
-          </w:tcPr>
-          <w:p>
-            <w:r>
-              <w:t>./Tost/</w:t>
-            </w:r>
-            <w:r>
-              <w:t>Habitat/tost_sl.shp</w:t>
-            </w:r>
-          </w:p>
-        </w:tc>
-        <w:tc>
-          <w:tcPr>
-            <w:tcW w:w="5461" w:type="dxa"/>
-          </w:tcPr>
-          <w:p>
-            <w:r>
-              <w:t>./</w:t>
-            </w:r>
-            <w:r>
               <w:t>Analysis4paper/Data/Habitat/</w:t>
             </w:r>
             <w:r>
-              <w:t xml:space="preserve"> </w:t>
-            </w:r>
-            <w:r>
-              <w:t>tost_sl.shp</w:t>
-            </w:r>
-          </w:p>
-        </w:tc>
-        <w:tc>
-          <w:tcPr>
-            <w:tcW w:w="3676" w:type="dxa"/>
-          </w:tcPr>
-          <w:p/>
-        </w:tc>
-      </w:tr>
-      <w:tr>
-        <w:tc>
-          <w:tcPr>
-            <w:tcW w:w="4813" w:type="dxa"/>
-          </w:tcPr>
-          <w:p/>
-        </w:tc>
-        <w:tc>
-          <w:tcPr>
-            <w:tcW w:w="5461" w:type="dxa"/>
-          </w:tcPr>
-          <w:p/>
-        </w:tc>
-        <w:tc>
-          <w:tcPr>
-            <w:tcW w:w="3676" w:type="dxa"/>
-          </w:tcPr>
-          <w:p/>
-        </w:tc>
-      </w:tr>
-      <w:tr>
-        <w:tc>
-          <w:tcPr>
-            <w:tcW w:w="4813" w:type="dxa"/>
-          </w:tcPr>
-          <w:p/>
-        </w:tc>
-        <w:tc>
-          <w:tcPr>
-            <w:tcW w:w="5461" w:type="dxa"/>
-          </w:tcPr>
-          <w:p/>
-        </w:tc>
-        <w:tc>
-          <w:tcPr>
-            <w:tcW w:w="3676" w:type="dxa"/>
-          </w:tcPr>
-          <w:p/>
-        </w:tc>
-      </w:tr>
-      <w:tr>
-        <w:tc>
-          <w:tcPr>
-            <w:tcW w:w="4813" w:type="dxa"/>
-          </w:tcPr>
-          <w:p/>
-        </w:tc>
-        <w:tc>
-          <w:tcPr>
-            <w:tcW w:w="5461" w:type="dxa"/>
-          </w:tcPr>
-          <w:p/>
-        </w:tc>
-        <w:tc>
-          <w:tcPr>
-            <w:tcW w:w="3676" w:type="dxa"/>
-          </w:tcPr>
-          <w:p/>
-        </w:tc>
-      </w:tr>
-      <w:tr>
-        <w:tc>
-          <w:tcPr>
-            <w:tcW w:w="4813" w:type="dxa"/>
-          </w:tcPr>
-          <w:p/>
-        </w:tc>
-        <w:tc>
-          <w:tcPr>
-            <w:tcW w:w="5461" w:type="dxa"/>
-          </w:tcPr>
-          <w:p/>
-        </w:tc>
-        <w:tc>
-          <w:tcPr>
-            <w:tcW w:w="3676" w:type="dxa"/>
-          </w:tcPr>
-          <w:p/>
-        </w:tc>
-      </w:tr>
-      <w:tr>
-        <w:tc>
-          <w:tcPr>
-            <w:tcW w:w="4813" w:type="dxa"/>
-          </w:tcPr>
-          <w:p/>
-        </w:tc>
-        <w:tc>
-          <w:tcPr>
-            <w:tcW w:w="5461" w:type="dxa"/>
-          </w:tcPr>
-          <w:p/>
-        </w:tc>
-        <w:tc>
-          <w:tcPr>
-            <w:tcW w:w="3676" w:type="dxa"/>
-          </w:tcPr>
-          <w:p/>
-        </w:tc>
-      </w:tr>
-      <w:tr>
-        <w:tc>
-          <w:tcPr>
-            <w:tcW w:w="4813" w:type="dxa"/>
-          </w:tcPr>
-          <w:p/>
-        </w:tc>
-        <w:tc>
-          <w:tcPr>
-            <w:tcW w:w="5461" w:type="dxa"/>
-          </w:tcPr>
-          <w:p/>
-        </w:tc>
-        <w:tc>
-          <w:tcPr>
-            <w:tcW w:w="3676" w:type="dxa"/>
-          </w:tcPr>
-          <w:p/>
-        </w:tc>
-      </w:tr>
-      <w:tr>
-        <w:tc>
-          <w:tcPr>
-            <w:tcW w:w="4813" w:type="dxa"/>
-          </w:tcPr>
-          <w:p/>
-        </w:tc>
-        <w:tc>
-          <w:tcPr>
-            <w:tcW w:w="5461" w:type="dxa"/>
-          </w:tcPr>
-          <w:p/>
-        </w:tc>
-        <w:tc>
-          <w:tcPr>
-            <w:tcW w:w="3676" w:type="dxa"/>
+              <w:t xml:space="preserve"> tost_sl.shp</w:t>
+            </w:r>
+          </w:p>
+        </w:tc>
+        <w:tc>
+          <w:tcPr>
+            <w:tcW w:w="3913" w:type="dxa"/>
+          </w:tcPr>
+          <w:p/>
+        </w:tc>
+      </w:tr>
+      <w:tr>
+        <w:tc>
+          <w:tcPr>
+            <w:tcW w:w="5157" w:type="dxa"/>
+          </w:tcPr>
+          <w:p/>
+        </w:tc>
+        <w:tc>
+          <w:tcPr>
+            <w:tcW w:w="5572" w:type="dxa"/>
+          </w:tcPr>
+          <w:p/>
+        </w:tc>
+        <w:tc>
+          <w:tcPr>
+            <w:tcW w:w="3913" w:type="dxa"/>
+          </w:tcPr>
+          <w:p/>
+        </w:tc>
+      </w:tr>
+      <w:tr>
+        <w:tc>
+          <w:tcPr>
+            <w:tcW w:w="5157" w:type="dxa"/>
+          </w:tcPr>
+          <w:p/>
+        </w:tc>
+        <w:tc>
+          <w:tcPr>
+            <w:tcW w:w="5572" w:type="dxa"/>
+          </w:tcPr>
+          <w:p/>
+        </w:tc>
+        <w:tc>
+          <w:tcPr>
+            <w:tcW w:w="3913" w:type="dxa"/>
+          </w:tcPr>
+          <w:p/>
+        </w:tc>
+      </w:tr>
+      <w:tr>
+        <w:tc>
+          <w:tcPr>
+            <w:tcW w:w="5157" w:type="dxa"/>
+          </w:tcPr>
+          <w:p/>
+        </w:tc>
+        <w:tc>
+          <w:tcPr>
+            <w:tcW w:w="5572" w:type="dxa"/>
+          </w:tcPr>
+          <w:p/>
+        </w:tc>
+        <w:tc>
+          <w:tcPr>
+            <w:tcW w:w="3913" w:type="dxa"/>
+          </w:tcPr>
+          <w:p/>
+        </w:tc>
+      </w:tr>
+      <w:tr>
+        <w:tc>
+          <w:tcPr>
+            <w:tcW w:w="5157" w:type="dxa"/>
+          </w:tcPr>
+          <w:p/>
+        </w:tc>
+        <w:tc>
+          <w:tcPr>
+            <w:tcW w:w="5572" w:type="dxa"/>
+          </w:tcPr>
+          <w:p/>
+        </w:tc>
+        <w:tc>
+          <w:tcPr>
+            <w:tcW w:w="3913" w:type="dxa"/>
+          </w:tcPr>
+          <w:p/>
+        </w:tc>
+      </w:tr>
+      <w:tr>
+        <w:tc>
+          <w:tcPr>
+            <w:tcW w:w="5157" w:type="dxa"/>
+          </w:tcPr>
+          <w:p/>
+        </w:tc>
+        <w:tc>
+          <w:tcPr>
+            <w:tcW w:w="5572" w:type="dxa"/>
+          </w:tcPr>
+          <w:p/>
+        </w:tc>
+        <w:tc>
+          <w:tcPr>
+            <w:tcW w:w="3913" w:type="dxa"/>
+          </w:tcPr>
+          <w:p/>
+        </w:tc>
+      </w:tr>
+      <w:tr>
+        <w:tc>
+          <w:tcPr>
+            <w:tcW w:w="5157" w:type="dxa"/>
+          </w:tcPr>
+          <w:p/>
+        </w:tc>
+        <w:tc>
+          <w:tcPr>
+            <w:tcW w:w="5572" w:type="dxa"/>
+          </w:tcPr>
+          <w:p/>
+        </w:tc>
+        <w:tc>
+          <w:tcPr>
+            <w:tcW w:w="3913" w:type="dxa"/>
+          </w:tcPr>
+          <w:p/>
+        </w:tc>
+      </w:tr>
+      <w:tr>
+        <w:tc>
+          <w:tcPr>
+            <w:tcW w:w="5157" w:type="dxa"/>
+          </w:tcPr>
+          <w:p/>
+        </w:tc>
+        <w:tc>
+          <w:tcPr>
+            <w:tcW w:w="5572" w:type="dxa"/>
+          </w:tcPr>
+          <w:p/>
+        </w:tc>
+        <w:tc>
+          <w:tcPr>
+            <w:tcW w:w="3913" w:type="dxa"/>
           </w:tcPr>
           <w:p/>
         </w:tc>

</xml_diff>